<commit_message>
added missing participans, edits to manuscript
</commit_message>
<xml_diff>
--- a/Doc/Manus/cat2study1_220815.docx
+++ b/Doc/Manus/cat2study1_220815.docx
@@ -14,7 +14,7 @@
           <w:sz w:val="28"/>
           <w:szCs w:val="28"/>
         </w:rPr>
-        <w:t>Queering social categorization: The effect of binary measurements on categorical perception and perception of binary gender (</w:t>
+        <w:t>The effect of binary measurements on categorical perception and perception of binary gender (</w:t>
       </w:r>
       <w:del w:id="0" w:author="Elli van Berlekom" w:date="2021-10-05T11:18:00Z">
         <w:r>
@@ -60,119 +60,146 @@
       </w:pPr>
       <w:r>
         <w:rPr>
+          <w:rFonts w:ascii="Times New Roman" w:hAnsi="Times New Roman"/>
+          <w:b w:val="false"/>
+          <w:bCs w:val="false"/>
+        </w:rPr>
+        <w:t xml:space="preserve">Social categories, such as race, gender and age, are a </w:t>
+      </w:r>
+      <w:r>
+        <w:rPr>
           <w:rFonts w:eastAsia="Songti SC" w:cs="Arial Unicode MS" w:ascii="Times New Roman" w:hAnsi="Times New Roman"/>
+          <w:b w:val="false"/>
+          <w:bCs w:val="false"/>
           <w:color w:val="auto"/>
           <w:kern w:val="2"/>
           <w:sz w:val="24"/>
           <w:szCs w:val="24"/>
           <w:lang w:val="en-US" w:eastAsia="zh-CN" w:bidi="hi-IN"/>
         </w:rPr>
-        <w:t xml:space="preserve">Social categorization, the process through which </w:t>
-      </w:r>
-      <w:r>
-        <w:rPr>
-          <w:rFonts w:ascii="Times New Roman" w:hAnsi="Times New Roman"/>
-        </w:rPr>
-        <w:t>people</w:t>
+        <w:t>powerful</w:t>
+      </w:r>
+      <w:r>
+        <w:rPr>
+          <w:rFonts w:ascii="Times New Roman" w:hAnsi="Times New Roman"/>
+          <w:b w:val="false"/>
+          <w:bCs w:val="false"/>
+        </w:rPr>
+        <w:t xml:space="preserve"> organizing </w:t>
       </w:r>
       <w:r>
         <w:rPr>
           <w:rFonts w:eastAsia="Songti SC" w:cs="Arial Unicode MS" w:ascii="Times New Roman" w:hAnsi="Times New Roman"/>
+          <w:b w:val="false"/>
+          <w:bCs w:val="false"/>
           <w:color w:val="auto"/>
           <w:kern w:val="2"/>
           <w:sz w:val="24"/>
           <w:szCs w:val="24"/>
           <w:lang w:val="en-US" w:eastAsia="zh-CN" w:bidi="hi-IN"/>
         </w:rPr>
-        <w:t xml:space="preserve"> use social information to ascribe social categories, is one of the more widely studied phenomena in social psychology</w:t>
-      </w:r>
-      <w:r>
-        <w:rPr>
-          <w:rFonts w:ascii="Times New Roman" w:hAnsi="Times New Roman"/>
-        </w:rPr>
-        <w:t xml:space="preserve"> (eg Bodenhausen et al., 2012, Fiske, others). </w:t>
-      </w:r>
-      <w:r>
-        <w:rPr>
-          <w:rFonts w:ascii="Times New Roman" w:hAnsi="Times New Roman"/>
-        </w:rPr>
-        <w:t>So</w:t>
-      </w:r>
-      <w:r>
-        <w:rPr>
-          <w:rFonts w:ascii="Times New Roman" w:hAnsi="Times New Roman"/>
-        </w:rPr>
-        <w:t xml:space="preserve">cial categories can activate social stereotypes and </w:t>
+        <w:t>force</w:t>
+      </w:r>
+      <w:r>
+        <w:rPr>
+          <w:rFonts w:ascii="Times New Roman" w:hAnsi="Times New Roman"/>
+          <w:b w:val="false"/>
+          <w:bCs w:val="false"/>
+        </w:rPr>
+        <w:t xml:space="preserve"> in society (ref). </w:t>
       </w:r>
       <w:r>
         <w:rPr>
           <w:rFonts w:eastAsia="Songti SC" w:cs="Arial Unicode MS" w:ascii="Times New Roman" w:hAnsi="Times New Roman"/>
+          <w:b w:val="false"/>
+          <w:bCs w:val="false"/>
           <w:color w:val="auto"/>
           <w:kern w:val="2"/>
           <w:sz w:val="24"/>
           <w:szCs w:val="24"/>
           <w:lang w:val="en-US" w:eastAsia="zh-CN" w:bidi="hi-IN"/>
         </w:rPr>
-        <w:t>color</w:t>
-      </w:r>
-      <w:r>
-        <w:rPr>
-          <w:rFonts w:ascii="Times New Roman" w:hAnsi="Times New Roman"/>
-        </w:rPr>
-        <w:t xml:space="preserve"> </w:t>
-      </w:r>
-      <w:r>
-        <w:rPr>
-          <w:rFonts w:ascii="Times New Roman" w:hAnsi="Times New Roman"/>
-        </w:rPr>
-        <w:t>social</w:t>
-      </w:r>
-      <w:r>
-        <w:rPr>
-          <w:rFonts w:ascii="Times New Roman" w:hAnsi="Times New Roman"/>
-        </w:rPr>
-        <w:t xml:space="preserve"> interactions (ref). However, social categories are </w:t>
-      </w:r>
-      <w:r>
-        <w:rPr>
-          <w:rFonts w:ascii="Times New Roman" w:hAnsi="Times New Roman"/>
-        </w:rPr>
-        <w:t>also socially</w:t>
-      </w:r>
-      <w:r>
-        <w:rPr>
-          <w:rFonts w:ascii="Times New Roman" w:hAnsi="Times New Roman"/>
-        </w:rPr>
-        <w:t xml:space="preserve"> constructed, </w:t>
-      </w:r>
-      <w:r>
-        <w:rPr>
-          <w:rFonts w:ascii="Times New Roman" w:hAnsi="Times New Roman"/>
-        </w:rPr>
-        <w:t>they are not an inherent property of people, but a shared narrative which is continually being created and recreated (ref)</w:t>
-      </w:r>
-      <w:r>
-        <w:rPr>
-          <w:rFonts w:ascii="Times New Roman" w:hAnsi="Times New Roman"/>
-        </w:rPr>
-        <w:t xml:space="preserve">. </w:t>
-      </w:r>
-      <w:r>
-        <w:rPr>
-          <w:rFonts w:ascii="Times New Roman" w:hAnsi="Times New Roman"/>
-        </w:rPr>
-        <w:t xml:space="preserve">This implies that efforts by researchers to measure these phenomena also, by necessity involves reinforcing or deconstructing these narratives through for example question phrasing or certain response options to questions. This is especially true for gender, which is already a highly contested and controlled social category. It is possible to present gender as being a binary consisting of just the categories of women and men, which is the dominant view in society, or to present gender as being more open, which is a counter-narrative being pushed by LGBTQ people and activists. In this study, we aimed to investigate how </w:t>
+        <w:t>They</w:t>
+      </w:r>
+      <w:r>
+        <w:rPr>
+          <w:rFonts w:ascii="Times New Roman" w:hAnsi="Times New Roman"/>
+          <w:b w:val="false"/>
+          <w:bCs w:val="false"/>
+        </w:rPr>
+        <w:t xml:space="preserve"> can evoke stereotypes and associations which influence interpersonal interactions and they  </w:t>
       </w:r>
       <w:r>
         <w:rPr>
           <w:rFonts w:eastAsia="Songti SC" w:cs="Arial Unicode MS" w:ascii="Times New Roman" w:hAnsi="Times New Roman"/>
+          <w:b w:val="false"/>
+          <w:bCs w:val="false"/>
           <w:color w:val="auto"/>
           <w:kern w:val="2"/>
           <w:sz w:val="24"/>
           <w:szCs w:val="24"/>
           <w:lang w:val="en-US" w:eastAsia="zh-CN" w:bidi="hi-IN"/>
         </w:rPr>
-        <w:t xml:space="preserve">gender categorisation questions which more or less strongly imply that gender is binary impact binary perception of gender. </w:t>
+        <w:t>form</w:t>
+      </w:r>
+      <w:r>
+        <w:rPr>
+          <w:rFonts w:ascii="Times New Roman" w:hAnsi="Times New Roman"/>
+          <w:b w:val="false"/>
+          <w:bCs w:val="false"/>
+        </w:rPr>
+        <w:t xml:space="preserve"> the fault lines along which more systematic forms discrimination occur. Consequently, the psychological processes around social categories – how they are ascribed to others, how the arise – are an immensely important topic of study. However, the fundamentally social nature of social categories poses a potential challenge for researchers. Social categories arise out of various discourses </w:t>
+      </w:r>
+      <w:r>
+        <w:rPr>
+          <w:rFonts w:ascii="Times New Roman" w:hAnsi="Times New Roman"/>
+          <w:b w:val="false"/>
+          <w:bCs w:val="false"/>
+        </w:rPr>
+        <w:t xml:space="preserve">and a consequently continually subject to construction and reconstruction (ref). </w:t>
+      </w:r>
+      <w:r>
+        <w:rPr>
+          <w:rFonts w:eastAsia="Songti SC" w:cs="Arial Unicode MS" w:ascii="Times New Roman" w:hAnsi="Times New Roman"/>
+          <w:b w:val="false"/>
+          <w:bCs w:val="false"/>
+          <w:color w:val="auto"/>
+          <w:kern w:val="2"/>
+          <w:sz w:val="24"/>
+          <w:szCs w:val="24"/>
+          <w:lang w:val="en-US" w:eastAsia="zh-CN" w:bidi="hi-IN"/>
+        </w:rPr>
+        <w:t xml:space="preserve">Researchers and academia, as people institutions interacting with these things, are not separate from this discourse production. This in turn implies that any work on social categories are part of the same system of discourse and must, to some extent </w:t>
+      </w:r>
+      <w:r>
+        <w:rPr>
+          <w:rFonts w:eastAsia="Songti SC" w:cs="Arial Unicode MS" w:ascii="Times New Roman" w:hAnsi="Times New Roman"/>
+          <w:b w:val="false"/>
+          <w:bCs w:val="false"/>
+          <w:i/>
+          <w:iCs/>
+          <w:color w:val="auto"/>
+          <w:kern w:val="2"/>
+          <w:sz w:val="24"/>
+          <w:szCs w:val="24"/>
+          <w:lang w:val="en-US" w:eastAsia="zh-CN" w:bidi="hi-IN"/>
+        </w:rPr>
+        <w:t xml:space="preserve">förhålla sig </w:t>
+      </w:r>
+      <w:r>
+        <w:rPr>
+          <w:rFonts w:eastAsia="Songti SC" w:cs="Arial Unicode MS" w:ascii="Times New Roman" w:hAnsi="Times New Roman"/>
+          <w:b w:val="false"/>
+          <w:bCs w:val="false"/>
+          <w:i w:val="false"/>
+          <w:iCs w:val="false"/>
+          <w:color w:val="auto"/>
+          <w:kern w:val="2"/>
+          <w:sz w:val="24"/>
+          <w:szCs w:val="24"/>
+          <w:lang w:val="en-US" w:eastAsia="zh-CN" w:bidi="hi-IN"/>
+        </w:rPr>
+        <w:t xml:space="preserve">to it. efforts by researchers to measure these phenomena also, by necessity involves reinforcing or deconstructing these narratives through for example question phrasing or certain response options to questions. This is especially true for gender, which is already a highly contested and controlled social category. It is possible to present gender as being a binary consisting of just the categories of women and men, which is the dominant view in society, or to present gender as being more open, which is a counter-narrative being pushed by LGBTQ people and activists. In this study, we aimed to investigate how gender categorisation questions which more or less strongly imply that gender is binary impact binary perception of gender. </w:t>
       </w:r>
     </w:p>
     <w:p>
@@ -237,38 +264,131 @@
           <w:b w:val="false"/>
           <w:bCs w:val="false"/>
         </w:rPr>
-        <w:t xml:space="preserve">A note on sex/gender. Here, we are primarily interested in gender as a social category. </w:t>
-      </w:r>
-      <w:r>
-        <w:rPr>
-          <w:b w:val="false"/>
-          <w:bCs w:val="false"/>
-        </w:rPr>
-        <w:t xml:space="preserve">Gender does not necessarily correlate with physical sex, but this does not imply that sex can be seen as distinct from discourse, or real. </w:t>
-      </w:r>
-    </w:p>
-    <w:p>
-      <w:pPr>
-        <w:pStyle w:val="Normal"/>
-        <w:rPr>
-          <w:b w:val="false"/>
-          <w:b w:val="false"/>
-          <w:bCs w:val="false"/>
-        </w:rPr>
-      </w:pPr>
-      <w:r>
-        <w:rPr>
-          <w:b w:val="false"/>
-          <w:bCs w:val="false"/>
-        </w:rPr>
-      </w:r>
-    </w:p>
-    <w:p>
-      <w:pPr>
-        <w:pStyle w:val="Normal"/>
+        <w:t xml:space="preserve">An opening sentence introducing the idea of sex/gender as important. </w:t>
+      </w:r>
+      <w:r>
+        <w:rPr>
+          <w:b w:val="false"/>
+          <w:bCs w:val="false"/>
+        </w:rPr>
+        <w:t xml:space="preserve">Traditionally, the terms sex and gender have been used to </w:t>
+      </w:r>
+      <w:r>
+        <w:rPr>
+          <w:rFonts w:eastAsia="Songti SC" w:cs="Arial Unicode MS"/>
+          <w:b w:val="false"/>
+          <w:bCs w:val="false"/>
+          <w:color w:val="auto"/>
+          <w:kern w:val="2"/>
+          <w:sz w:val="24"/>
+          <w:szCs w:val="24"/>
+          <w:lang w:val="en-US" w:eastAsia="zh-CN" w:bidi="hi-IN"/>
+        </w:rPr>
+        <w:t>distinguish between the</w:t>
+      </w:r>
+      <w:r>
+        <w:rPr>
+          <w:b w:val="false"/>
+          <w:bCs w:val="false"/>
+        </w:rPr>
+        <w:t xml:space="preserve"> characteristics of bodies and social category. However, to avoid the suggestion that sex is something “real” and gender is a “mere” social construct, we use the term sex/gender to convey our position that the division of bodies into two specific types is also a social construct. </w:t>
+      </w:r>
+      <w:r>
+        <w:rPr>
+          <w:rFonts w:eastAsia="Songti SC" w:cs="Arial Unicode MS"/>
+          <w:b w:val="false"/>
+          <w:bCs w:val="false"/>
+          <w:color w:val="auto"/>
+          <w:kern w:val="2"/>
+          <w:sz w:val="24"/>
+          <w:szCs w:val="24"/>
+          <w:lang w:val="en-US" w:eastAsia="zh-CN" w:bidi="hi-IN"/>
+        </w:rPr>
+        <w:t>Although there is a current convention to treat sex/gender as a simple binary consisting of women and men only this construction of sex is both ahistorical and excludes a large number of people with ambiguous bodies or who identify with gender categories outside this binary. We call this gender diversity.</w:t>
+      </w:r>
+    </w:p>
+    <w:p>
+      <w:pPr>
+        <w:pStyle w:val="Normal"/>
+        <w:rPr>
+          <w:rFonts w:ascii="Liberation Serif" w:hAnsi="Liberation Serif" w:eastAsia="Songti SC" w:cs="Arial Unicode MS"/>
+          <w:b w:val="false"/>
+          <w:b w:val="false"/>
+          <w:bCs w:val="false"/>
+          <w:color w:val="auto"/>
+          <w:kern w:val="2"/>
+          <w:sz w:val="24"/>
+          <w:szCs w:val="24"/>
+          <w:lang w:val="en-US" w:eastAsia="zh-CN" w:bidi="hi-IN"/>
+        </w:rPr>
+      </w:pPr>
+      <w:r>
         <w:rPr/>
-      </w:pPr>
-      <w:commentRangeStart w:id="0"/>
+      </w:r>
+    </w:p>
+    <w:p>
+      <w:pPr>
+        <w:pStyle w:val="Normal"/>
+        <w:rPr/>
+      </w:pPr>
+      <w:r>
+        <w:rPr>
+          <w:rFonts w:eastAsia="Songti SC" w:cs="Arial Unicode MS"/>
+          <w:b w:val="false"/>
+          <w:bCs w:val="false"/>
+          <w:color w:val="auto"/>
+          <w:kern w:val="2"/>
+          <w:sz w:val="24"/>
+          <w:szCs w:val="24"/>
+          <w:lang w:val="en-US" w:eastAsia="zh-CN" w:bidi="hi-IN"/>
+        </w:rPr>
+        <w:t xml:space="preserve">Given the plentiful discourse posing gender diversity as a new and fringe phenomenon, it is easy to pose the status quo practice of measuring gender as a binary as neutral and more inclusive measurement as political. </w:t>
+      </w:r>
+      <w:r>
+        <w:rPr>
+          <w:rFonts w:eastAsia="Songti SC" w:cs="Arial Unicode MS"/>
+          <w:b w:val="false"/>
+          <w:bCs w:val="false"/>
+          <w:color w:val="auto"/>
+          <w:kern w:val="2"/>
+          <w:sz w:val="24"/>
+          <w:szCs w:val="24"/>
+          <w:lang w:val="en-US" w:eastAsia="zh-CN" w:bidi="hi-IN"/>
+        </w:rPr>
+        <w:t xml:space="preserve">A number of arguments have been made against this position. One argument is that the binary view of gender is inaccurate. By showing the breadth of sex/gender, it is in fact easy to point how binary gender measurements fail to include a potentially large group of people and in so doing miss a large source of variation (see Westbrook &amp; Saperstein, 2015; Lindqvist et al., 2019). Our position is that both viewpoints are political, and rather than litigating what is real and what is not real, what is interesting is how measurment itself cannot be neutral. </w:t>
+      </w:r>
+      <w:r>
+        <w:rPr>
+          <w:rFonts w:eastAsia="Songti SC" w:cs="Arial Unicode MS"/>
+          <w:b w:val="false"/>
+          <w:bCs w:val="false"/>
+          <w:color w:val="auto"/>
+          <w:kern w:val="2"/>
+          <w:sz w:val="24"/>
+          <w:szCs w:val="24"/>
+          <w:lang w:val="en-US" w:eastAsia="zh-CN" w:bidi="hi-IN"/>
+        </w:rPr>
+        <w:t xml:space="preserve">Moreover, if measurments are not neutral, then how do they themselves shape the behaviour of the participants. </w:t>
+      </w:r>
+    </w:p>
+    <w:p>
+      <w:pPr>
+        <w:pStyle w:val="Normal"/>
+        <w:rPr>
+          <w:b w:val="false"/>
+          <w:b w:val="false"/>
+          <w:bCs w:val="false"/>
+        </w:rPr>
+      </w:pPr>
+      <w:r>
+        <w:rPr/>
+      </w:r>
+    </w:p>
+    <w:p>
+      <w:pPr>
+        <w:pStyle w:val="Normal"/>
+        <w:rPr/>
+      </w:pPr>
       <w:r>
         <w:rPr>
           <w:rFonts w:eastAsia="Songti SC" w:cs="Arial Unicode MS" w:ascii="Times New Roman" w:hAnsi="Times New Roman"/>
@@ -282,15 +402,9 @@
           <w:szCs w:val="24"/>
           <w:lang w:val="en-US" w:eastAsia="zh-CN" w:bidi="hi-IN"/>
         </w:rPr>
-        <w:t>Many researchers have found that when gender is measured in a way that does does not suggest that gender is a binary category, the results often indeed suggest that it is not.</w:t>
-      </w:r>
-      <w:r>
-        <w:rPr/>
-      </w:r>
-      <w:commentRangeEnd w:id="0"/>
-      <w:r>
-        <w:commentReference w:id="0"/>
-      </w:r>
+        <w:t xml:space="preserve">It seems like gender is a particular area where changing the outcome measure can drastically impact what comes out. </w:t>
+      </w:r>
+      <w:commentRangeStart w:id="0"/>
       <w:r>
         <w:rPr>
           <w:rFonts w:eastAsia="Songti SC" w:cs="Arial Unicode MS" w:ascii="Times New Roman" w:hAnsi="Times New Roman"/>
@@ -304,6 +418,69 @@
           <w:szCs w:val="24"/>
           <w:lang w:val="en-US" w:eastAsia="zh-CN" w:bidi="hi-IN"/>
         </w:rPr>
+        <w:t xml:space="preserve">Many researchers have found that when </w:t>
+      </w:r>
+      <w:r>
+        <w:rPr>
+          <w:rFonts w:eastAsia="Songti SC" w:cs="Arial Unicode MS" w:ascii="Times New Roman" w:hAnsi="Times New Roman"/>
+          <w:b w:val="false"/>
+          <w:bCs w:val="false"/>
+          <w:i w:val="false"/>
+          <w:iCs w:val="false"/>
+          <w:color w:val="000000"/>
+          <w:kern w:val="2"/>
+          <w:sz w:val="24"/>
+          <w:szCs w:val="24"/>
+          <w:lang w:val="en-US" w:eastAsia="zh-CN" w:bidi="hi-IN"/>
+        </w:rPr>
+        <w:t>sex/</w:t>
+      </w:r>
+      <w:r>
+        <w:rPr>
+          <w:rFonts w:eastAsia="Songti SC" w:cs="Arial Unicode MS" w:ascii="Times New Roman" w:hAnsi="Times New Roman"/>
+          <w:b w:val="false"/>
+          <w:bCs w:val="false"/>
+          <w:i w:val="false"/>
+          <w:iCs w:val="false"/>
+          <w:color w:val="000000"/>
+          <w:kern w:val="2"/>
+          <w:sz w:val="24"/>
+          <w:szCs w:val="24"/>
+          <w:lang w:val="en-US" w:eastAsia="zh-CN" w:bidi="hi-IN"/>
+        </w:rPr>
+        <w:t>gender is measured in a way that does does not suggest that gender is a binary category, the results often indeed suggest that it is not.</w:t>
+      </w:r>
+      <w:r>
+        <w:rPr>
+          <w:rFonts w:eastAsia="Songti SC" w:cs="Arial Unicode MS" w:ascii="Times New Roman" w:hAnsi="Times New Roman"/>
+          <w:b w:val="false"/>
+          <w:bCs w:val="false"/>
+          <w:i w:val="false"/>
+          <w:iCs w:val="false"/>
+          <w:color w:val="000000"/>
+          <w:kern w:val="2"/>
+          <w:sz w:val="24"/>
+          <w:szCs w:val="24"/>
+          <w:lang w:val="en-US" w:eastAsia="zh-CN" w:bidi="hi-IN"/>
+        </w:rPr>
+      </w:r>
+      <w:commentRangeEnd w:id="0"/>
+      <w:r>
+        <w:commentReference w:id="0"/>
+      </w:r>
+      <w:r>
+        <w:rPr>
+          <w:rFonts w:eastAsia="Songti SC" w:cs="Arial Unicode MS" w:ascii="Times New Roman" w:hAnsi="Times New Roman"/>
+          <w:b w:val="false"/>
+          <w:bCs w:val="false"/>
+          <w:i w:val="false"/>
+          <w:iCs w:val="false"/>
+          <w:color w:val="000000"/>
+          <w:kern w:val="2"/>
+          <w:sz w:val="24"/>
+          <w:szCs w:val="24"/>
+          <w:lang w:val="en-US" w:eastAsia="zh-CN" w:bidi="hi-IN"/>
+        </w:rPr>
         <w:t xml:space="preserve"> </w:t>
       </w:r>
       <w:r>
@@ -315,172 +492,7 @@
           <w:szCs w:val="24"/>
           <w:lang w:val="en-US" w:eastAsia="zh-CN" w:bidi="hi-IN"/>
         </w:rPr>
-        <w:t xml:space="preserve"> </w:t>
-      </w:r>
-      <w:r>
-        <w:rPr>
-          <w:rFonts w:eastAsia="Songti SC" w:cs="Arial Unicode MS" w:ascii="Times New Roman" w:hAnsi="Times New Roman"/>
-          <w:color w:val="auto"/>
-          <w:kern w:val="2"/>
-          <w:sz w:val="24"/>
-          <w:szCs w:val="24"/>
-          <w:lang w:val="en-US" w:eastAsia="zh-CN" w:bidi="hi-IN"/>
-        </w:rPr>
-        <w:t>For example,</w:t>
-      </w:r>
-      <w:r>
-        <w:rPr>
-          <w:rFonts w:eastAsia="Songti SC" w:cs="Arial Unicode MS" w:ascii="Times New Roman" w:hAnsi="Times New Roman"/>
-          <w:color w:val="auto"/>
-          <w:kern w:val="2"/>
-          <w:sz w:val="24"/>
-          <w:szCs w:val="24"/>
-          <w:lang w:val="en-US" w:eastAsia="zh-CN" w:bidi="hi-IN"/>
-        </w:rPr>
-        <w:t xml:space="preserve"> Bem </w:t>
-      </w:r>
-      <w:r>
-        <w:rPr>
-          <w:rFonts w:eastAsia="Songti SC" w:cs="Arial Unicode MS" w:ascii="Times New Roman" w:hAnsi="Times New Roman"/>
-          <w:color w:val="auto"/>
-          <w:kern w:val="2"/>
-          <w:sz w:val="24"/>
-          <w:szCs w:val="24"/>
-          <w:lang w:val="en-US" w:eastAsia="zh-CN" w:bidi="hi-IN"/>
-        </w:rPr>
-        <w:t>(1974)</w:t>
-      </w:r>
-      <w:r>
-        <w:rPr>
-          <w:rFonts w:eastAsia="Songti SC" w:cs="Arial Unicode MS" w:ascii="Times New Roman" w:hAnsi="Times New Roman"/>
-          <w:color w:val="auto"/>
-          <w:kern w:val="2"/>
-          <w:sz w:val="24"/>
-          <w:szCs w:val="24"/>
-          <w:lang w:val="en-US" w:eastAsia="zh-CN" w:bidi="hi-IN"/>
-        </w:rPr>
-        <w:t xml:space="preserve"> constructed </w:t>
-      </w:r>
-      <w:r>
-        <w:rPr>
-          <w:rFonts w:eastAsia="Songti SC" w:cs="Arial Unicode MS" w:ascii="Times New Roman" w:hAnsi="Times New Roman"/>
-          <w:color w:val="auto"/>
-          <w:kern w:val="2"/>
-          <w:sz w:val="24"/>
-          <w:szCs w:val="24"/>
-          <w:lang w:val="en-US" w:eastAsia="zh-CN" w:bidi="hi-IN"/>
-        </w:rPr>
-        <w:t>s</w:t>
-      </w:r>
-      <w:r>
-        <w:rPr>
-          <w:rFonts w:eastAsia="Songti SC" w:cs="Arial Unicode MS" w:ascii="Times New Roman" w:hAnsi="Times New Roman"/>
-          <w:color w:val="auto"/>
-          <w:kern w:val="2"/>
-          <w:sz w:val="24"/>
-          <w:szCs w:val="24"/>
-          <w:lang w:val="en-US" w:eastAsia="zh-CN" w:bidi="hi-IN"/>
-        </w:rPr>
-        <w:t>cale</w:t>
-      </w:r>
-      <w:r>
-        <w:rPr>
-          <w:rFonts w:eastAsia="Songti SC" w:cs="Arial Unicode MS" w:ascii="Times New Roman" w:hAnsi="Times New Roman"/>
-          <w:color w:val="auto"/>
-          <w:kern w:val="2"/>
-          <w:sz w:val="24"/>
-          <w:szCs w:val="24"/>
-          <w:lang w:val="en-US" w:eastAsia="zh-CN" w:bidi="hi-IN"/>
-        </w:rPr>
-        <w:t>s</w:t>
-      </w:r>
-      <w:r>
-        <w:rPr>
-          <w:rFonts w:eastAsia="Songti SC" w:cs="Arial Unicode MS" w:ascii="Times New Roman" w:hAnsi="Times New Roman"/>
-          <w:color w:val="auto"/>
-          <w:kern w:val="2"/>
-          <w:sz w:val="24"/>
-          <w:szCs w:val="24"/>
-          <w:lang w:val="en-US" w:eastAsia="zh-CN" w:bidi="hi-IN"/>
-        </w:rPr>
-        <w:t xml:space="preserve"> to measure femininity and masculinity as </w:t>
-      </w:r>
-      <w:r>
-        <w:rPr>
-          <w:rFonts w:eastAsia="Songti SC" w:cs="Arial Unicode MS" w:ascii="Times New Roman" w:hAnsi="Times New Roman"/>
-          <w:color w:val="auto"/>
-          <w:kern w:val="2"/>
-          <w:sz w:val="24"/>
-          <w:szCs w:val="24"/>
-          <w:lang w:val="en-US" w:eastAsia="zh-CN" w:bidi="hi-IN"/>
-        </w:rPr>
-        <w:t xml:space="preserve">separate </w:t>
-      </w:r>
-      <w:r>
-        <w:rPr>
-          <w:rFonts w:eastAsia="Songti SC" w:cs="Arial Unicode MS" w:ascii="Times New Roman" w:hAnsi="Times New Roman"/>
-          <w:color w:val="auto"/>
-          <w:kern w:val="2"/>
-          <w:sz w:val="24"/>
-          <w:szCs w:val="24"/>
-          <w:lang w:val="en-US" w:eastAsia="zh-CN" w:bidi="hi-IN"/>
-        </w:rPr>
-        <w:t xml:space="preserve">personality </w:t>
-      </w:r>
-      <w:r>
-        <w:rPr>
-          <w:rFonts w:eastAsia="Songti SC" w:cs="Arial Unicode MS" w:ascii="Times New Roman" w:hAnsi="Times New Roman"/>
-          <w:color w:val="auto"/>
-          <w:kern w:val="2"/>
-          <w:sz w:val="24"/>
-          <w:szCs w:val="24"/>
-          <w:lang w:val="en-US" w:eastAsia="zh-CN" w:bidi="hi-IN"/>
-        </w:rPr>
-        <w:t>trajts</w:t>
-      </w:r>
-      <w:r>
-        <w:rPr>
-          <w:rFonts w:eastAsia="Songti SC" w:cs="Arial Unicode MS" w:ascii="Times New Roman" w:hAnsi="Times New Roman"/>
-          <w:color w:val="auto"/>
-          <w:kern w:val="2"/>
-          <w:sz w:val="24"/>
-          <w:szCs w:val="24"/>
-          <w:lang w:val="en-US" w:eastAsia="zh-CN" w:bidi="hi-IN"/>
-        </w:rPr>
-        <w:t xml:space="preserve">. She found that many people had a mixture of feminine and masculine traits.  Joel and colleagues (2014) introduced the concept of fluidity in </w:t>
-      </w:r>
-      <w:r>
-        <w:rPr>
-          <w:rFonts w:eastAsia="Songti SC" w:cs="Arial Unicode MS" w:ascii="Times New Roman" w:hAnsi="Times New Roman"/>
-          <w:color w:val="auto"/>
-          <w:kern w:val="2"/>
-          <w:sz w:val="24"/>
-          <w:szCs w:val="24"/>
-          <w:lang w:val="en-US" w:eastAsia="zh-CN" w:bidi="hi-IN"/>
-        </w:rPr>
-        <w:t>the</w:t>
-      </w:r>
-      <w:r>
-        <w:rPr>
-          <w:rFonts w:eastAsia="Songti SC" w:cs="Arial Unicode MS" w:ascii="Times New Roman" w:hAnsi="Times New Roman"/>
-          <w:color w:val="auto"/>
-          <w:kern w:val="2"/>
-          <w:sz w:val="24"/>
-          <w:szCs w:val="24"/>
-          <w:lang w:val="en-US" w:eastAsia="zh-CN" w:bidi="hi-IN"/>
-        </w:rPr>
-        <w:t xml:space="preserve"> measurement of </w:t>
-      </w:r>
-      <w:r>
-        <w:rPr>
-          <w:rFonts w:eastAsia="Songti SC" w:cs="Arial Unicode MS" w:ascii="Times New Roman" w:hAnsi="Times New Roman"/>
-          <w:color w:val="auto"/>
-          <w:kern w:val="2"/>
-          <w:sz w:val="24"/>
-          <w:szCs w:val="24"/>
-          <w:lang w:val="en-US" w:eastAsia="zh-CN" w:bidi="hi-IN"/>
-        </w:rPr>
-        <w:t xml:space="preserve">gender identity by allowing participants to indicate whether they sometimes experienced themselves as a different gender than </w:t>
+        <w:t xml:space="preserve"> For example, Bem (1974) constructed scales to measure femininity and masculinity as separate personality trajts. She found that many people had a mixture of feminine and masculine traits.  Joel and colleagues (2014) introduced the concept of fluidity in the measurement of gender identity by allowing participants to indicate whether they sometimes experienced themselves as a different gender than </w:t>
       </w:r>
       <w:r>
         <w:rPr>
@@ -506,8 +518,24 @@
           <w:szCs w:val="24"/>
           <w:lang w:val="en-US" w:eastAsia="zh-CN" w:bidi="hi-IN"/>
         </w:rPr>
-        <w:t xml:space="preserve">. Their results also showed that many people did experience gender as less than a strict binary. </w:t>
-      </w:r>
+        <w:t xml:space="preserve">. Their results also showed that many people did experience gender as less than a strict binary. Saperstein and Westbrook identified that researchers often conflate sex and gender, and later suggested several alternatives. </w:t>
+      </w:r>
+    </w:p>
+    <w:p>
+      <w:pPr>
+        <w:pStyle w:val="Normal"/>
+        <w:rPr>
+          <w:rFonts w:ascii="Times New Roman" w:hAnsi="Times New Roman" w:eastAsia="Songti SC" w:cs="Arial Unicode MS"/>
+          <w:b w:val="false"/>
+          <w:b w:val="false"/>
+          <w:bCs w:val="false"/>
+          <w:color w:val="auto"/>
+          <w:kern w:val="2"/>
+          <w:sz w:val="24"/>
+          <w:szCs w:val="24"/>
+          <w:lang w:val="en-US" w:eastAsia="zh-CN" w:bidi="hi-IN"/>
+        </w:rPr>
+      </w:pPr>
       <w:r>
         <w:rPr>
           <w:rFonts w:eastAsia="Songti SC" w:cs="Arial Unicode MS" w:ascii="Times New Roman" w:hAnsi="Times New Roman"/>
@@ -519,7 +547,6 @@
           <w:szCs w:val="24"/>
           <w:lang w:val="en-US" w:eastAsia="zh-CN" w:bidi="hi-IN"/>
         </w:rPr>
-        <w:t xml:space="preserve">Saperstein and Westbrook identified that researchers often conflate sex and gender, and later suggested several alternatives. </w:t>
       </w:r>
     </w:p>
     <w:p>
@@ -548,14 +575,11 @@
           <w:szCs w:val="24"/>
           <w:lang w:val="en-US" w:eastAsia="zh-CN" w:bidi="hi-IN"/>
         </w:rPr>
-      </w:r>
-    </w:p>
-    <w:p>
-      <w:pPr>
-        <w:pStyle w:val="Normal"/>
-        <w:rPr>
-          <w:rFonts w:ascii="Times New Roman" w:hAnsi="Times New Roman" w:eastAsia="Songti SC" w:cs="Arial Unicode MS"/>
-          <w:b w:val="false"/>
+        <w:t xml:space="preserve">Furthermore, gender binaries can be </w:t>
+      </w:r>
+      <w:r>
+        <w:rPr>
+          <w:rFonts w:eastAsia="Songti SC" w:cs="Arial Unicode MS" w:ascii="Times New Roman" w:hAnsi="Times New Roman"/>
           <w:b w:val="false"/>
           <w:bCs w:val="false"/>
           <w:color w:val="auto"/>
@@ -564,7 +588,8 @@
           <w:szCs w:val="24"/>
           <w:lang w:val="en-US" w:eastAsia="zh-CN" w:bidi="hi-IN"/>
         </w:rPr>
-      </w:pPr>
+        <w:t>be created or enhanced</w:t>
+      </w:r>
       <w:r>
         <w:rPr>
           <w:rFonts w:eastAsia="Songti SC" w:cs="Arial Unicode MS" w:ascii="Times New Roman" w:hAnsi="Times New Roman"/>
@@ -576,7 +601,7 @@
           <w:szCs w:val="24"/>
           <w:lang w:val="en-US" w:eastAsia="zh-CN" w:bidi="hi-IN"/>
         </w:rPr>
-        <w:t xml:space="preserve">Furthermore, gender binaries can be constructed through statistical practices. For example, Hyde and colleagues (2018) concluded that the statistical practice of examining mean differences between women and men exaggerates the difference and downplay gender similarities (Hyde et al., 2005).  Hester and colleagues (2020),  showed both that perceived differences between the faces of men and women were pronounced when only means were examined, and when gender was measured as consisting of a single dimension with femininity and masuclinity at opposing ends. These studies show that when experiments are constructed to take diversity of gender into account, the results often reveal a diversity of gender. This primarily suggests that studies which only measure binary gender are unnecessarily and artificially restrictive. </w:t>
+        <w:t xml:space="preserve"> through statistical practices. For example, Hyde and colleagues (2018) concluded that the statistical practice of examining mean differences between women and men exaggerates the difference and downplay gender similarities (Hyde et al., 2005).  Hester and colleagues (2020),  showed both that perceived differences between the faces of men and women were pronounced when only means were examined, and when gender was measured as consisting of a single dimension with femininity and masculinity at opposing ends. These studies show that when experiments are constructed to take diversity of gender into account, the results often reveal a diversity of gender. This primarily suggests that studies which only measure binary gender are unnecessarily and artificially restrictive. </w:t>
       </w:r>
     </w:p>
     <w:p>
@@ -617,10 +642,14 @@
       </w:r>
       <w:r>
         <w:rPr>
-          <w:rFonts w:ascii="Times New Roman" w:hAnsi="Times New Roman"/>
-          <w:color w:val="000000"/>
-        </w:rPr>
-        <w:t>This practice</w:t>
+          <w:rFonts w:eastAsia="Songti SC" w:cs="Arial Unicode MS" w:ascii="Times New Roman" w:hAnsi="Times New Roman"/>
+          <w:color w:val="000000"/>
+          <w:kern w:val="2"/>
+          <w:sz w:val="24"/>
+          <w:szCs w:val="24"/>
+          <w:lang w:val="en-US" w:eastAsia="zh-CN" w:bidi="hi-IN"/>
+        </w:rPr>
+        <w:t xml:space="preserve">This literature </w:t>
       </w:r>
       <w:r>
         <w:rPr>
@@ -631,25 +660,13 @@
           <w:szCs w:val="24"/>
           <w:lang w:val="en-US" w:eastAsia="zh-CN" w:bidi="hi-IN"/>
         </w:rPr>
-        <w:t xml:space="preserve"> is exemplified by questions where participants are forced to choose between the categories</w:t>
-      </w:r>
-      <w:r>
-        <w:rPr>
-          <w:rFonts w:ascii="Times New Roman" w:hAnsi="Times New Roman"/>
-        </w:rPr>
-        <w:t xml:space="preserve"> “woman” and “man” (or “male” and “female”) (see for example, Cloutier et al., 2005; Campanella et al., 2001; Webster et al., 2004; Zhao &amp; Bentin, 2008). A slightly different task ask participants to rate the faces on gender as a quality, rather than a category,</w:t>
-      </w:r>
-      <w:r>
-        <w:rPr>
-          <w:rFonts w:ascii="Times New Roman" w:hAnsi="Times New Roman"/>
-        </w:rPr>
-        <w:t xml:space="preserve"> often with “feminine” and “masculine” as endpoints on a single scale.</w:t>
-      </w:r>
-      <w:r>
-        <w:rPr>
-          <w:rFonts w:ascii="Times New Roman" w:hAnsi="Times New Roman"/>
-        </w:rPr>
-        <w:t xml:space="preserve">(e.g. D’Ascenzo et al., 2015; others). </w:t>
+        <w:t>participants are forced to choose between the categories</w:t>
+      </w:r>
+      <w:r>
+        <w:rPr>
+          <w:rFonts w:ascii="Times New Roman" w:hAnsi="Times New Roman"/>
+        </w:rPr>
+        <w:t xml:space="preserve"> “woman” and “man” (or “male” and “female”) (see for example, Cloutier et al., 2005; Campanella et al., 2001; Webster et al., 2004; Zhao &amp; Bentin, 2008). A slightly different task ask participants to rate the faces on gender as a quality, rather than a category, often with “feminine” and “masculine” as endpoints on a single scale.(e.g. D’Ascenzo et al., 2015; others). </w:t>
       </w:r>
     </w:p>
     <w:p>
@@ -679,49 +696,30 @@
           <w:szCs w:val="24"/>
           <w:lang w:val="en-US" w:eastAsia="zh-CN" w:bidi="hi-IN"/>
         </w:rPr>
-        <w:t xml:space="preserve">It is worth examining the ideas implied by these various </w:t>
-      </w:r>
-      <w:r>
-        <w:rPr>
-          <w:rFonts w:ascii="Times New Roman" w:hAnsi="Times New Roman"/>
-        </w:rPr>
-        <w:t xml:space="preserve">measurement </w:t>
-      </w:r>
-      <w:r>
-        <w:rPr>
-          <w:rFonts w:ascii="Times New Roman" w:hAnsi="Times New Roman"/>
-        </w:rPr>
-        <w:t>styles</w:t>
-      </w:r>
-      <w:r>
-        <w:rPr>
-          <w:rFonts w:ascii="Times New Roman" w:hAnsi="Times New Roman"/>
-        </w:rPr>
-        <w:t xml:space="preserve">. When gender is measured as </w:t>
-      </w:r>
-      <w:r>
-        <w:rPr>
-          <w:rFonts w:ascii="Times New Roman" w:hAnsi="Times New Roman"/>
-        </w:rPr>
-        <w:t>only the</w:t>
-      </w:r>
-      <w:r>
-        <w:rPr>
-          <w:rFonts w:ascii="Times New Roman" w:hAnsi="Times New Roman"/>
-        </w:rPr>
-        <w:t xml:space="preserve"> categories “woman” and “man” </w:t>
-      </w:r>
-      <w:r>
-        <w:rPr>
-          <w:rFonts w:ascii="Times New Roman" w:hAnsi="Times New Roman"/>
-        </w:rPr>
-        <w:t>the implication is that</w:t>
-      </w:r>
-      <w:r>
-        <w:rPr>
-          <w:rFonts w:ascii="Times New Roman" w:hAnsi="Times New Roman"/>
-        </w:rPr>
-        <w:t xml:space="preserve"> gender/sex consists of two discrete mutually exclusive categories</w:t>
+        <w:t xml:space="preserve">Let’s return to the idea of what various measures communicate. </w:t>
+      </w:r>
+      <w:r>
+        <w:rPr>
+          <w:rFonts w:ascii="Times New Roman" w:hAnsi="Times New Roman"/>
+        </w:rPr>
+        <w:t xml:space="preserve">When gender is measured as only the categories “woman” and “man” the implication </w:t>
+      </w:r>
+      <w:r>
+        <w:rPr>
+          <w:rFonts w:eastAsia="Songti SC" w:cs="Arial Unicode MS" w:ascii="Times New Roman" w:hAnsi="Times New Roman"/>
+          <w:color w:val="auto"/>
+          <w:kern w:val="2"/>
+          <w:sz w:val="24"/>
+          <w:szCs w:val="24"/>
+          <w:lang w:val="en-US" w:eastAsia="zh-CN" w:bidi="hi-IN"/>
+        </w:rPr>
+        <w:t>may be</w:t>
+      </w:r>
+      <w:r>
+        <w:rPr>
+          <w:rFonts w:ascii="Times New Roman" w:hAnsi="Times New Roman"/>
+        </w:rPr>
+        <w:t xml:space="preserve"> that gender/sex consists of two discrete mutually exclusive categories</w:t>
       </w:r>
       <w:ins w:id="1" w:author="Marie Gustafsson Sendén" w:date="2021-11-24T09:20:00Z">
         <w:r>
@@ -763,31 +761,7 @@
         <w:rPr>
           <w:rFonts w:ascii="Times New Roman" w:hAnsi="Times New Roman"/>
         </w:rPr>
-        <w:t xml:space="preserve">mutually exclusive polar opposites, it still reproduced femininity and masculinity as opposites, but </w:t>
-      </w:r>
-      <w:r>
-        <w:rPr>
-          <w:rFonts w:ascii="Times New Roman" w:hAnsi="Times New Roman"/>
-        </w:rPr>
-        <w:t>suggests</w:t>
-      </w:r>
-      <w:r>
-        <w:rPr>
-          <w:rFonts w:ascii="Times New Roman" w:hAnsi="Times New Roman"/>
-        </w:rPr>
-        <w:t xml:space="preserve"> that degrees are possible. </w:t>
-      </w:r>
-      <w:r>
-        <w:rPr>
-          <w:rFonts w:ascii="Times New Roman" w:hAnsi="Times New Roman"/>
-        </w:rPr>
-        <w:t xml:space="preserve">Additionally, there is a certain conceptual ambiguity around the terms femininity and masculinity, where they are conflated with the properties of women and men, </w:t>
-      </w:r>
-      <w:r>
-        <w:rPr>
-          <w:rFonts w:ascii="Times New Roman" w:hAnsi="Times New Roman"/>
-        </w:rPr>
-        <w:t xml:space="preserve">even though there is evidence that these terms are applied differently to women and men (Hester et al., 2020). </w:t>
+        <w:t xml:space="preserve">mutually exclusive polar opposites, it still reproduced femininity and masculinity as opposites, but suggests that degrees are possible. Additionally, there is a certain conceptual ambiguity around the terms femininity and masculinity, where they are conflated with the properties of women and men, even though there is evidence that these terms are applied differently to women and men (Hester et al., 2020). </w:t>
       </w:r>
     </w:p>
     <w:p>
@@ -815,14 +789,7 @@
           <w:rFonts w:ascii="Times New Roman" w:hAnsi="Times New Roman"/>
           <w:color w:val="000000"/>
         </w:rPr>
-        <w:t>H</w:t>
-      </w:r>
-      <w:r>
-        <w:rPr>
-          <w:rFonts w:ascii="Times New Roman" w:hAnsi="Times New Roman"/>
-          <w:color w:val="000000"/>
-        </w:rPr>
-        <w:t xml:space="preserve">owever, creating alternative methods presents a challenge in and of itself. </w:t>
+        <w:t xml:space="preserve">However, creating alternative methods presents a challenge in and of itself. </w:t>
       </w:r>
     </w:p>
     <w:p>
@@ -847,14 +814,20 @@
         <w:t>can allow gender to be more varied, non-binary and fluid</w:t>
       </w:r>
       <w:r>
-        <w:rPr/>
+        <w:rPr>
+          <w:rFonts w:ascii="Times New Roman" w:hAnsi="Times New Roman"/>
+          <w:color w:val="000000"/>
+        </w:rPr>
       </w:r>
       <w:commentRangeEnd w:id="1"/>
       <w:r>
         <w:commentReference w:id="1"/>
       </w:r>
       <w:r>
-        <w:rPr/>
+        <w:rPr>
+          <w:rFonts w:ascii="Times New Roman" w:hAnsi="Times New Roman"/>
+          <w:color w:val="000000"/>
+        </w:rPr>
       </w:r>
       <w:commentRangeEnd w:id="2"/>
       <w:r>
@@ -1133,7 +1106,9 @@
         <w:commentReference w:id="3"/>
       </w:r>
       <w:r>
-        <w:rPr/>
+        <w:rPr>
+          <w:rFonts w:ascii="Times New Roman" w:hAnsi="Times New Roman"/>
+        </w:rPr>
       </w:r>
     </w:p>
     <w:p>
@@ -3403,7 +3378,9 @@
         <w:commentReference w:id="4"/>
       </w:r>
       <w:r>
-        <w:rPr/>
+        <w:rPr>
+          <w:rFonts w:ascii="Times New Roman" w:hAnsi="Times New Roman"/>
+        </w:rPr>
       </w:r>
     </w:p>
     <w:p>
@@ -4501,6 +4478,168 @@
           <w:color w:val="000000"/>
         </w:rPr>
         <w:t>, They’ve done good work! In the last 20 years or so, post-structuralist, post-modern and queer thinkers like Focault and Butler have largely been ignored. This is changing in the last few years, but there is still a lot of insight to be mined from this field. An important one is that social categories, and especially gender categories, are continually created and co-created. This means that researchers need to be extra attentive to how they measure gender, for they know not what they do. Psychology We use queer theory as a lens to examine the literature on categorization, concluding that. The aim of this study is to examine whether binary gender communicated through response options increases the view of gender as binary.</w:t>
+      </w:r>
+    </w:p>
+    <w:p>
+      <w:pPr>
+        <w:pStyle w:val="Normal"/>
+        <w:rPr>
+          <w:rFonts w:ascii="Times New Roman" w:hAnsi="Times New Roman"/>
+          <w:color w:val="000000"/>
+        </w:rPr>
+      </w:pPr>
+      <w:r>
+        <w:rPr/>
+      </w:r>
+    </w:p>
+    <w:p>
+      <w:pPr>
+        <w:pStyle w:val="Normal"/>
+        <w:rPr>
+          <w:rFonts w:ascii="Times New Roman" w:hAnsi="Times New Roman"/>
+          <w:color w:val="000000"/>
+        </w:rPr>
+      </w:pPr>
+      <w:r>
+        <w:rPr>
+          <w:rFonts w:eastAsia="Songti SC" w:cs="Arial Unicode MS" w:ascii="Times New Roman" w:hAnsi="Times New Roman"/>
+          <w:color w:val="auto"/>
+          <w:kern w:val="2"/>
+          <w:sz w:val="24"/>
+          <w:szCs w:val="24"/>
+          <w:lang w:val="en-US" w:eastAsia="zh-CN" w:bidi="hi-IN"/>
+        </w:rPr>
+        <w:t xml:space="preserve">Social categorization </w:t>
+      </w:r>
+      <w:r>
+        <w:rPr>
+          <w:rFonts w:eastAsia="Songti SC" w:cs="Arial Unicode MS" w:ascii="Times New Roman" w:hAnsi="Times New Roman"/>
+          <w:color w:val="auto"/>
+          <w:kern w:val="2"/>
+          <w:sz w:val="24"/>
+          <w:szCs w:val="24"/>
+          <w:lang w:val="en-US" w:eastAsia="zh-CN" w:bidi="hi-IN"/>
+        </w:rPr>
+        <w:t>is</w:t>
+      </w:r>
+      <w:r>
+        <w:rPr>
+          <w:rFonts w:eastAsia="Songti SC" w:cs="Arial Unicode MS" w:ascii="Times New Roman" w:hAnsi="Times New Roman"/>
+          <w:color w:val="auto"/>
+          <w:kern w:val="2"/>
+          <w:sz w:val="24"/>
+          <w:szCs w:val="24"/>
+          <w:lang w:val="en-US" w:eastAsia="zh-CN" w:bidi="hi-IN"/>
+        </w:rPr>
+        <w:t xml:space="preserve"> process through which </w:t>
+      </w:r>
+      <w:r>
+        <w:rPr>
+          <w:rFonts w:ascii="Times New Roman" w:hAnsi="Times New Roman"/>
+          <w:color w:val="000000"/>
+        </w:rPr>
+        <w:t>people</w:t>
+      </w:r>
+      <w:r>
+        <w:rPr>
+          <w:rFonts w:eastAsia="Songti SC" w:cs="Arial Unicode MS" w:ascii="Times New Roman" w:hAnsi="Times New Roman"/>
+          <w:color w:val="auto"/>
+          <w:kern w:val="2"/>
+          <w:sz w:val="24"/>
+          <w:szCs w:val="24"/>
+          <w:lang w:val="en-US" w:eastAsia="zh-CN" w:bidi="hi-IN"/>
+        </w:rPr>
+        <w:t xml:space="preserve"> use social information to ascribe social categories </w:t>
+      </w:r>
+      <w:r>
+        <w:rPr>
+          <w:rFonts w:eastAsia="Songti SC" w:cs="Arial Unicode MS" w:ascii="Times New Roman" w:hAnsi="Times New Roman"/>
+          <w:color w:val="auto"/>
+          <w:kern w:val="2"/>
+          <w:sz w:val="24"/>
+          <w:szCs w:val="24"/>
+          <w:lang w:val="en-US" w:eastAsia="zh-CN" w:bidi="hi-IN"/>
+        </w:rPr>
+        <w:t>such as gender, race, occupation</w:t>
+      </w:r>
+      <w:r>
+        <w:rPr>
+          <w:rFonts w:eastAsia="Songti SC" w:cs="Arial Unicode MS" w:ascii="Times New Roman" w:hAnsi="Times New Roman"/>
+          <w:color w:val="auto"/>
+          <w:kern w:val="2"/>
+          <w:sz w:val="24"/>
+          <w:szCs w:val="24"/>
+          <w:lang w:val="en-US" w:eastAsia="zh-CN" w:bidi="hi-IN"/>
+        </w:rPr>
+        <w:t>, is one of the more widely studied phenomena in social psychology</w:t>
+      </w:r>
+      <w:r>
+        <w:rPr>
+          <w:rFonts w:ascii="Times New Roman" w:hAnsi="Times New Roman"/>
+          <w:color w:val="000000"/>
+        </w:rPr>
+        <w:t xml:space="preserve"> (eg Bodenhausen et al., 2012, Fiske, others). Social categories </w:t>
+      </w:r>
+      <w:r>
+        <w:rPr>
+          <w:rFonts w:ascii="Times New Roman" w:hAnsi="Times New Roman"/>
+          <w:color w:val="000000"/>
+        </w:rPr>
+        <w:t>are an important guiding principle in society: they</w:t>
+      </w:r>
+      <w:r>
+        <w:rPr>
+          <w:rFonts w:ascii="Times New Roman" w:hAnsi="Times New Roman"/>
+          <w:color w:val="000000"/>
+        </w:rPr>
+        <w:t xml:space="preserve"> can activate social stereotypes and </w:t>
+      </w:r>
+      <w:r>
+        <w:rPr>
+          <w:rFonts w:eastAsia="Songti SC" w:cs="Arial Unicode MS" w:ascii="Times New Roman" w:hAnsi="Times New Roman"/>
+          <w:color w:val="auto"/>
+          <w:kern w:val="2"/>
+          <w:sz w:val="24"/>
+          <w:szCs w:val="24"/>
+          <w:lang w:val="en-US" w:eastAsia="zh-CN" w:bidi="hi-IN"/>
+        </w:rPr>
+        <w:t>influence</w:t>
+      </w:r>
+      <w:r>
+        <w:rPr>
+          <w:rFonts w:ascii="Times New Roman" w:hAnsi="Times New Roman"/>
+          <w:color w:val="000000"/>
+        </w:rPr>
+        <w:t xml:space="preserve"> social interactions (ref). </w:t>
+      </w:r>
+      <w:r>
+        <w:rPr>
+          <w:rFonts w:eastAsia="Songti SC" w:cs="Arial Unicode MS" w:ascii="Times New Roman" w:hAnsi="Times New Roman"/>
+          <w:color w:val="auto"/>
+          <w:kern w:val="2"/>
+          <w:sz w:val="24"/>
+          <w:szCs w:val="24"/>
+          <w:lang w:val="en-US" w:eastAsia="zh-CN" w:bidi="hi-IN"/>
+        </w:rPr>
+        <w:t>S</w:t>
+      </w:r>
+      <w:r>
+        <w:rPr>
+          <w:rFonts w:ascii="Times New Roman" w:hAnsi="Times New Roman"/>
+          <w:color w:val="000000"/>
+        </w:rPr>
+        <w:t xml:space="preserve">ocial categories are also socially constructed, they are not an inherent property of people, but a shared narrative which is continually being created and recreated (ref). This implies that efforts by researchers to measure these phenomena also, by necessity involves reinforcing or deconstructing these narratives through for example question phrasing or certain response options to questions. This is especially true for gender, which is already a highly contested and controlled social category. It is possible to present gender as being a binary consisting of just the categories of women and men, which is the dominant view in society, or to present gender as being more open, which is a counter-narrative being pushed by LGBTQ people and activists. In this study, we aimed to investigate how </w:t>
+      </w:r>
+      <w:r>
+        <w:rPr>
+          <w:rFonts w:eastAsia="Songti SC" w:cs="Arial Unicode MS" w:ascii="Times New Roman" w:hAnsi="Times New Roman"/>
+          <w:color w:val="auto"/>
+          <w:kern w:val="2"/>
+          <w:sz w:val="24"/>
+          <w:szCs w:val="24"/>
+          <w:lang w:val="en-US" w:eastAsia="zh-CN" w:bidi="hi-IN"/>
+        </w:rPr>
+        <w:t xml:space="preserve">gender categorisation questions which more or less strongly imply that gender is binary impact binary perception of gender. </w:t>
       </w:r>
     </w:p>
     <w:sectPr>
@@ -4541,6 +4680,7 @@
           <w:kern w:val="2"/>
           <w:position w:val="0"/>
           <w:sz w:val="20"/>
+          <w:sz w:val="20"/>
           <w:szCs w:val="24"/>
           <w:u w:val="none"/>
           <w:vertAlign w:val="baseline"/>
@@ -4573,6 +4713,7 @@
           <w:w w:val="100"/>
           <w:kern w:val="2"/>
           <w:position w:val="0"/>
+          <w:sz w:val="20"/>
           <w:sz w:val="20"/>
           <w:szCs w:val="24"/>
           <w:u w:val="none"/>
@@ -4730,9 +4871,7 @@
     <w:pPr>
       <w:widowControl/>
       <w:suppressAutoHyphens w:val="true"/>
-      <w:kinsoku w:val="true"/>
-      <w:overflowPunct w:val="true"/>
-      <w:autoSpaceDE w:val="true"/>
+      <w:overflowPunct w:val="false"/>
       <w:bidi w:val="0"/>
       <w:spacing w:before="0" w:after="0"/>
       <w:jc w:val="left"/>
@@ -4752,10 +4891,6 @@
     <w:next w:val="TextBody"/>
     <w:qFormat/>
     <w:pPr>
-      <w:numPr>
-        <w:ilvl w:val="0"/>
-        <w:numId w:val="0"/>
-      </w:numPr>
       <w:spacing w:before="140" w:after="120"/>
       <w:outlineLvl w:val="2"/>
     </w:pPr>
@@ -4930,9 +5065,7 @@
     <w:pPr>
       <w:widowControl/>
       <w:suppressAutoHyphens w:val="false"/>
-      <w:kinsoku w:val="true"/>
-      <w:overflowPunct w:val="true"/>
-      <w:autoSpaceDE w:val="true"/>
+      <w:overflowPunct w:val="false"/>
       <w:bidi w:val="0"/>
       <w:spacing w:before="0" w:after="0"/>
       <w:jc w:val="left"/>

</xml_diff>